<commit_message>
Hago algunas correcciones en las mayusculas/minusculas y agrego casos de prueba con hardware, bases de datos e inteligencia artificial
</commit_message>
<xml_diff>
--- a/OAS/Documentacion/Casos de prueba.docx
+++ b/OAS/Documentacion/Casos de prueba.docx
@@ -613,6 +613,9 @@
             <w:r>
               <w:t>1-</w:t>
             </w:r>
+            <w:r>
+              <w:t xml:space="preserve"> Organización de computadoras</w:t>
+            </w:r>
           </w:p>
           <w:p>
             <w:pPr>
@@ -621,6 +624,9 @@
             <w:r>
               <w:t xml:space="preserve">2- </w:t>
             </w:r>
+            <w:r>
+              <w:t>Arquitectura de computadoras</w:t>
+            </w:r>
           </w:p>
           <w:p>
             <w:pPr>
@@ -629,6 +635,9 @@
             <w:r>
               <w:t xml:space="preserve">3- </w:t>
             </w:r>
+            <w:r>
+              <w:t>Matemática 3</w:t>
+            </w:r>
           </w:p>
           <w:p>
             <w:pPr>
@@ -637,6 +646,9 @@
             <w:r>
               <w:t xml:space="preserve">4- </w:t>
             </w:r>
+            <w:r>
+              <w:t>Probabilidad y estadística</w:t>
+            </w:r>
           </w:p>
           <w:p>
             <w:pPr>
@@ -645,6 +657,9 @@
             <w:r>
               <w:t xml:space="preserve">5- </w:t>
             </w:r>
+            <w:r>
+              <w:t>Programación concurrente</w:t>
+            </w:r>
           </w:p>
           <w:p>
             <w:pPr>
@@ -653,6 +668,9 @@
             <w:r>
               <w:t xml:space="preserve">6- </w:t>
             </w:r>
+            <w:r>
+              <w:t>Sistemas y organizaciones</w:t>
+            </w:r>
           </w:p>
           <w:p>
             <w:pPr>
@@ -661,6 +679,9 @@
             <w:r>
               <w:t xml:space="preserve">7- </w:t>
             </w:r>
+            <w:r>
+              <w:t>Sistemas operativos</w:t>
+            </w:r>
           </w:p>
           <w:p>
             <w:pPr>
@@ -669,6 +690,9 @@
             <w:r>
               <w:t xml:space="preserve">8- </w:t>
             </w:r>
+            <w:r>
+              <w:t>Sistemas embebidos</w:t>
+            </w:r>
           </w:p>
           <w:p>
             <w:pPr>
@@ -677,6 +701,9 @@
             <w:r>
               <w:t xml:space="preserve">9- </w:t>
             </w:r>
+            <w:r>
+              <w:t>Aspectos legales y profesionales de la informática</w:t>
+            </w:r>
           </w:p>
           <w:p>
             <w:pPr>
@@ -685,6 +712,9 @@
             <w:r>
               <w:t xml:space="preserve">10- </w:t>
             </w:r>
+            <w:r>
+              <w:t>Ingeniería de Software empírica</w:t>
+            </w:r>
           </w:p>
         </w:tc>
         <w:tc>
@@ -697,6 +727,9 @@
             </w:pPr>
             <w:r>
               <w:t>Opciones elegidas:</w:t>
+            </w:r>
+            <w:r>
+              <w:t xml:space="preserve"> 2, 1, 4, 4, 1, 1, 3, 4, 2, 1</w:t>
             </w:r>
           </w:p>
         </w:tc>
@@ -777,6 +810,13 @@
             <w:r>
               <w:t xml:space="preserve"> </w:t>
             </w:r>
+            <w:r>
+              <w:t xml:space="preserve">Expresión de problemas y </w:t>
+            </w:r>
+            <w:r>
+              <w:lastRenderedPageBreak/>
+              <w:t>algoritmos</w:t>
+            </w:r>
           </w:p>
           <w:p>
             <w:pPr>
@@ -785,6 +825,9 @@
             <w:r>
               <w:t xml:space="preserve">2- </w:t>
             </w:r>
+            <w:r>
+              <w:t>Arquitectura de computadoras</w:t>
+            </w:r>
           </w:p>
           <w:p>
             <w:pPr>
@@ -793,15 +836,20 @@
             <w:r>
               <w:t xml:space="preserve">3- </w:t>
             </w:r>
-          </w:p>
-          <w:p>
-            <w:pPr>
-              <w:pStyle w:val="Sinespaciado"/>
-            </w:pPr>
-            <w:r>
-              <w:lastRenderedPageBreak/>
+            <w:r>
+              <w:t>Algoritmos y estructuras de datos</w:t>
+            </w:r>
+          </w:p>
+          <w:p>
+            <w:pPr>
+              <w:pStyle w:val="Sinespaciado"/>
+            </w:pPr>
+            <w:r>
               <w:t xml:space="preserve">4- </w:t>
             </w:r>
+            <w:r>
+              <w:t>Introducción a los sistemas operativos</w:t>
+            </w:r>
           </w:p>
           <w:p>
             <w:pPr>
@@ -810,6 +858,9 @@
             <w:r>
               <w:t xml:space="preserve">5- </w:t>
             </w:r>
+            <w:r>
+              <w:t>Conceptos y paradigmas de lenguajes de programación</w:t>
+            </w:r>
           </w:p>
           <w:p>
             <w:pPr>
@@ -818,6 +869,9 @@
             <w:r>
               <w:t xml:space="preserve">6- </w:t>
             </w:r>
+            <w:r>
+              <w:t>Bases de Datos 1</w:t>
+            </w:r>
           </w:p>
           <w:p>
             <w:pPr>
@@ -826,6 +880,9 @@
             <w:r>
               <w:t xml:space="preserve">7- </w:t>
             </w:r>
+            <w:r>
+              <w:t>Bases de Datos 2</w:t>
+            </w:r>
           </w:p>
           <w:p>
             <w:pPr>
@@ -834,6 +891,9 @@
             <w:r>
               <w:t xml:space="preserve">8- </w:t>
             </w:r>
+            <w:r>
+              <w:t>Prueba de Software</w:t>
+            </w:r>
           </w:p>
           <w:p>
             <w:pPr>
@@ -842,6 +902,9 @@
             <w:r>
               <w:t xml:space="preserve">9- </w:t>
             </w:r>
+            <w:r>
+              <w:t>Política y gestión de la ciencia</w:t>
+            </w:r>
           </w:p>
           <w:p>
             <w:pPr>
@@ -849,6 +912,9 @@
             </w:pPr>
             <w:r>
               <w:t xml:space="preserve">10- </w:t>
+            </w:r>
+            <w:r>
+              <w:t>Explotación de información</w:t>
             </w:r>
           </w:p>
         </w:tc>
@@ -864,6 +930,9 @@
               <w:lastRenderedPageBreak/>
               <w:t>Opciones elegidas:</w:t>
             </w:r>
+            <w:r>
+              <w:t xml:space="preserve"> 4, 1, 3, 3, 4, 2, 2, 5, 1, 2</w:t>
+            </w:r>
           </w:p>
         </w:tc>
         <w:tc>
@@ -941,6 +1010,9 @@
             <w:r>
               <w:t xml:space="preserve">1- </w:t>
             </w:r>
+            <w:r>
+              <w:t>Organización de computadoras</w:t>
+            </w:r>
           </w:p>
           <w:p>
             <w:pPr>
@@ -949,6 +1021,9 @@
             <w:r>
               <w:t xml:space="preserve">2- </w:t>
             </w:r>
+            <w:r>
+              <w:t>Matemática 2</w:t>
+            </w:r>
           </w:p>
           <w:p>
             <w:pPr>
@@ -957,6 +1032,9 @@
             <w:r>
               <w:t xml:space="preserve">3- </w:t>
             </w:r>
+            <w:r>
+              <w:t>Algoritmos y estructuras de datos</w:t>
+            </w:r>
           </w:p>
           <w:p>
             <w:pPr>
@@ -965,6 +1043,9 @@
             <w:r>
               <w:t xml:space="preserve">4- </w:t>
             </w:r>
+            <w:r>
+              <w:t>Orientación a objetos 1</w:t>
+            </w:r>
           </w:p>
           <w:p>
             <w:pPr>
@@ -973,6 +1054,9 @@
             <w:r>
               <w:t xml:space="preserve">5- </w:t>
             </w:r>
+            <w:r>
+              <w:t>Conceptos y paradigmas de lenguajes de programación</w:t>
+            </w:r>
           </w:p>
           <w:p>
             <w:pPr>
@@ -981,6 +1065,9 @@
             <w:r>
               <w:t xml:space="preserve">6- </w:t>
             </w:r>
+            <w:r>
+              <w:t>Bases de Datos 1</w:t>
+            </w:r>
           </w:p>
           <w:p>
             <w:pPr>
@@ -989,6 +1076,9 @@
             <w:r>
               <w:t xml:space="preserve">7- </w:t>
             </w:r>
+            <w:r>
+              <w:t>Ingeniería de Software 3</w:t>
+            </w:r>
           </w:p>
           <w:p>
             <w:pPr>
@@ -997,6 +1087,9 @@
             <w:r>
               <w:t xml:space="preserve">8- </w:t>
             </w:r>
+            <w:r>
+              <w:t>Sistemas basados en conocimiento</w:t>
+            </w:r>
           </w:p>
           <w:p>
             <w:pPr>
@@ -1005,6 +1098,9 @@
             <w:r>
               <w:t xml:space="preserve">9- </w:t>
             </w:r>
+            <w:r>
+              <w:t>Política y gestión de la ciencia</w:t>
+            </w:r>
           </w:p>
           <w:p>
             <w:pPr>
@@ -1013,6 +1109,9 @@
             <w:r>
               <w:t>10-</w:t>
             </w:r>
+            <w:r>
+              <w:t xml:space="preserve"> Ingeniería de Software empírica</w:t>
+            </w:r>
           </w:p>
         </w:tc>
         <w:tc>
@@ -1025,6 +1124,9 @@
             </w:pPr>
             <w:r>
               <w:t>Opciones elegidas:</w:t>
+            </w:r>
+            <w:r>
+              <w:t xml:space="preserve"> 2, 2, 3, 1, 4, 2, 1, 3, 1, 1</w:t>
             </w:r>
           </w:p>
         </w:tc>
@@ -1317,6 +1419,7 @@
               <w:pStyle w:val="Sinespaciado"/>
             </w:pPr>
             <w:r>
+              <w:lastRenderedPageBreak/>
               <w:t xml:space="preserve">8- </w:t>
             </w:r>
           </w:p>
@@ -1346,6 +1449,7 @@
               <w:pStyle w:val="Sinespaciado"/>
             </w:pPr>
             <w:r>
+              <w:lastRenderedPageBreak/>
               <w:t>Opciones elegidas:</w:t>
             </w:r>
           </w:p>

</xml_diff>

<commit_message>
Agrego caso de prueba sin rama especifica. Solo falta el de 'gestion de proyectos'
</commit_message>
<xml_diff>
--- a/OAS/Documentacion/Casos de prueba.docx
+++ b/OAS/Documentacion/Casos de prueba.docx
@@ -1365,6 +1365,9 @@
             <w:r>
               <w:t xml:space="preserve">1- </w:t>
             </w:r>
+            <w:r>
+              <w:t>Matemática 1</w:t>
+            </w:r>
           </w:p>
           <w:p>
             <w:pPr>
@@ -1373,6 +1376,9 @@
             <w:r>
               <w:t xml:space="preserve">2- </w:t>
             </w:r>
+            <w:r>
+              <w:t>Arquitectura de computadoras</w:t>
+            </w:r>
           </w:p>
           <w:p>
             <w:pPr>
@@ -1381,6 +1387,9 @@
             <w:r>
               <w:t xml:space="preserve">3- </w:t>
             </w:r>
+            <w:r>
+              <w:t>Ingeniería de Software 1</w:t>
+            </w:r>
           </w:p>
           <w:p>
             <w:pPr>
@@ -1389,6 +1398,9 @@
             <w:r>
               <w:t xml:space="preserve">4- </w:t>
             </w:r>
+            <w:r>
+              <w:t>Probabilidad y estadística</w:t>
+            </w:r>
           </w:p>
           <w:p>
             <w:pPr>
@@ -1397,6 +1409,9 @@
             <w:r>
               <w:t xml:space="preserve">5- </w:t>
             </w:r>
+            <w:r>
+              <w:t>Conceptos y paradigmas de lenguajes de programación</w:t>
+            </w:r>
           </w:p>
           <w:p>
             <w:pPr>
@@ -1405,23 +1420,32 @@
             <w:r>
               <w:t xml:space="preserve">6- </w:t>
             </w:r>
-          </w:p>
-          <w:p>
-            <w:pPr>
-              <w:pStyle w:val="Sinespaciado"/>
-            </w:pPr>
-            <w:r>
+            <w:r>
+              <w:t>Bases de Datos 1</w:t>
+            </w:r>
+          </w:p>
+          <w:p>
+            <w:pPr>
+              <w:pStyle w:val="Sinespaciado"/>
+            </w:pPr>
+            <w:r>
+              <w:lastRenderedPageBreak/>
               <w:t xml:space="preserve">7- </w:t>
             </w:r>
-          </w:p>
-          <w:p>
-            <w:pPr>
-              <w:pStyle w:val="Sinespaciado"/>
-            </w:pPr>
-            <w:r>
-              <w:lastRenderedPageBreak/>
+            <w:r>
+              <w:t>Espacios virtuales de trabajo colaborativo</w:t>
+            </w:r>
+          </w:p>
+          <w:p>
+            <w:pPr>
+              <w:pStyle w:val="Sinespaciado"/>
+            </w:pPr>
+            <w:r>
               <w:t xml:space="preserve">8- </w:t>
             </w:r>
+            <w:r>
+              <w:t>Fundamentos de teoría de la computación</w:t>
+            </w:r>
           </w:p>
           <w:p>
             <w:pPr>
@@ -1430,6 +1454,9 @@
             <w:r>
               <w:t xml:space="preserve">9- </w:t>
             </w:r>
+            <w:r>
+              <w:t>Aspectos legales y profesionales de la informática</w:t>
+            </w:r>
           </w:p>
           <w:p>
             <w:pPr>
@@ -1437,6 +1464,9 @@
             </w:pPr>
             <w:r>
               <w:t>10-</w:t>
+            </w:r>
+            <w:r>
+              <w:t xml:space="preserve"> Ingeniería de Software empírica</w:t>
             </w:r>
           </w:p>
         </w:tc>
@@ -1451,6 +1481,9 @@
             <w:r>
               <w:lastRenderedPageBreak/>
               <w:t>Opciones elegidas:</w:t>
+            </w:r>
+            <w:r>
+              <w:t xml:space="preserve"> 3, 1, 1, 4, 4, 2, 5, 1, 2, 1</w:t>
             </w:r>
           </w:p>
         </w:tc>

</xml_diff>